<commit_message>
Week 9 task and log book
</commit_message>
<xml_diff>
--- a/Week 3/Log Book.docx
+++ b/Week 3/Log Book.docx
@@ -14,92 +14,87 @@
           <w:sz w:val="24"/>
           <w:szCs w:val="24"/>
         </w:rPr>
-        <w:t>Q: W</w:t>
-      </w:r>
-      <w:r>
+        <w:t>Q: What gets persisted to a database, classes or objects? Why is this needed?</w:t>
+      </w:r>
+    </w:p>
+    <w:p>
+      <w:proofErr w:type="spellStart"/>
+      <w:r>
+        <w:t>Ans</w:t>
+      </w:r>
+      <w:proofErr w:type="spellEnd"/>
+      <w:r>
+        <w:t xml:space="preserve">: The Object is persisted to a database. Object contains is the actual data as the class is just a </w:t>
+      </w:r>
+      <w:bookmarkStart w:id="0" w:name="_GoBack"/>
+      <w:bookmarkEnd w:id="0"/>
+      <w:r>
+        <w:t>blueprint.</w:t>
+      </w:r>
+    </w:p>
+    <w:p>
+      <w:pPr>
         <w:rPr>
           <w:sz w:val="24"/>
           <w:szCs w:val="24"/>
         </w:rPr>
-        <w:t>hat gets persisted to a database, classes or objects? Why is this needed?</w:t>
-      </w:r>
-    </w:p>
-    <w:p>
-      <w:proofErr w:type="spellStart"/>
-      <w:r>
-        <w:t>Ans</w:t>
-      </w:r>
-      <w:proofErr w:type="spellEnd"/>
-      <w:r>
-        <w:t>: The Object is persisted to a database. Object contains is the actual data as the class is just a blueprint.</w:t>
-      </w:r>
-    </w:p>
-    <w:p>
-      <w:pPr>
+      </w:pPr>
+      <w:r>
         <w:rPr>
           <w:sz w:val="24"/>
           <w:szCs w:val="24"/>
         </w:rPr>
-      </w:pPr>
+        <w:t>Q</w:t>
+      </w:r>
       <w:r>
         <w:rPr>
           <w:sz w:val="24"/>
           <w:szCs w:val="24"/>
         </w:rPr>
-        <w:t>Q</w:t>
+        <w:t xml:space="preserve">: </w:t>
       </w:r>
       <w:r>
         <w:rPr>
           <w:sz w:val="24"/>
           <w:szCs w:val="24"/>
         </w:rPr>
-        <w:t xml:space="preserve">: </w:t>
+        <w:t>E</w:t>
       </w:r>
       <w:r>
         <w:rPr>
           <w:sz w:val="24"/>
           <w:szCs w:val="24"/>
         </w:rPr>
-        <w:t>E</w:t>
-      </w:r>
-      <w:r>
+        <w:t>xplain the role of domain classes in an MVC architecture</w:t>
+      </w:r>
+    </w:p>
+    <w:p>
+      <w:pPr>
         <w:rPr>
           <w:sz w:val="24"/>
           <w:szCs w:val="24"/>
         </w:rPr>
-        <w:t>xplain the role of domain classes in an MVC architecture</w:t>
-      </w:r>
-    </w:p>
-    <w:p>
-      <w:pPr>
+      </w:pPr>
+      <w:proofErr w:type="spellStart"/>
+      <w:r>
         <w:rPr>
           <w:sz w:val="24"/>
           <w:szCs w:val="24"/>
         </w:rPr>
-      </w:pPr>
-      <w:proofErr w:type="spellStart"/>
+        <w:t>Ans</w:t>
+      </w:r>
+      <w:proofErr w:type="spellEnd"/>
       <w:r>
         <w:rPr>
           <w:sz w:val="24"/>
           <w:szCs w:val="24"/>
         </w:rPr>
-        <w:t>Ans</w:t>
-      </w:r>
-      <w:proofErr w:type="spellEnd"/>
-      <w:r>
-        <w:rPr>
-          <w:sz w:val="24"/>
-          <w:szCs w:val="24"/>
-        </w:rPr>
         <w:t>: The domain classes represent the persistent entity that is mapped to underlying database.</w:t>
       </w:r>
     </w:p>
     <w:p>
       <w:r>
-        <w:t xml:space="preserve">Q: </w:t>
-      </w:r>
-      <w:r>
-        <w:t>what are the advantages of using an ORM instead of embedding SQL statements in the code?</w:t>
+        <w:t>Q: what are the advantages of using an ORM instead of embedding SQL statements in the code?</w:t>
       </w:r>
     </w:p>
     <w:p>
@@ -187,14 +182,27 @@
       <w:r>
         <w:t xml:space="preserve">Figure </w:t>
       </w:r>
-      <w:fldSimple w:instr=" SEQ Figure \* ARABIC ">
-        <w:r>
-          <w:rPr>
-            <w:noProof/>
-          </w:rPr>
-          <w:t>1</w:t>
-        </w:r>
-      </w:fldSimple>
+      <w:r>
+        <w:fldChar w:fldCharType="begin"/>
+      </w:r>
+      <w:r>
+        <w:instrText xml:space="preserve"> SEQ Figure \* ARABIC </w:instrText>
+      </w:r>
+      <w:r>
+        <w:fldChar w:fldCharType="separate"/>
+      </w:r>
+      <w:r>
+        <w:rPr>
+          <w:noProof/>
+        </w:rPr>
+        <w:t>1</w:t>
+      </w:r>
+      <w:r>
+        <w:rPr>
+          <w:noProof/>
+        </w:rPr>
+        <w:fldChar w:fldCharType="end"/>
+      </w:r>
       <w:r>
         <w:t>: Database records</w:t>
       </w:r>
@@ -253,14 +261,30 @@
       <w:r>
         <w:t xml:space="preserve">Figure </w:t>
       </w:r>
-      <w:fldSimple w:instr=" SEQ Figure \* ARABIC ">
-        <w:r>
-          <w:rPr>
-            <w:noProof/>
-          </w:rPr>
-          <w:t>2</w:t>
-        </w:r>
-      </w:fldSimple>
+      <w:r>
+        <w:fldChar w:fldCharType="begin"/>
+      </w:r>
+      <w:r>
+        <w:instrText xml:space="preserve"> SEQ Figure \* ARABI</w:instrText>
+      </w:r>
+      <w:r>
+        <w:instrText xml:space="preserve">C </w:instrText>
+      </w:r>
+      <w:r>
+        <w:fldChar w:fldCharType="separate"/>
+      </w:r>
+      <w:r>
+        <w:rPr>
+          <w:noProof/>
+        </w:rPr>
+        <w:t>2</w:t>
+      </w:r>
+      <w:r>
+        <w:rPr>
+          <w:noProof/>
+        </w:rPr>
+        <w:fldChar w:fldCharType="end"/>
+      </w:r>
       <w:r>
         <w:t>: Tables</w:t>
       </w:r>
@@ -316,22 +340,33 @@
         <w:pStyle w:val="Caption"/>
         <w:jc w:val="center"/>
       </w:pPr>
-      <w:bookmarkStart w:id="0" w:name="_GoBack"/>
       <w:r>
         <w:t xml:space="preserve">Figure </w:t>
       </w:r>
-      <w:fldSimple w:instr=" SEQ Figure \* ARABIC ">
-        <w:r>
-          <w:rPr>
-            <w:noProof/>
-          </w:rPr>
-          <w:t>3</w:t>
-        </w:r>
-      </w:fldSimple>
+      <w:r>
+        <w:fldChar w:fldCharType="begin"/>
+      </w:r>
+      <w:r>
+        <w:instrText xml:space="preserve"> SEQ Figure \* ARABIC </w:instrText>
+      </w:r>
+      <w:r>
+        <w:fldChar w:fldCharType="separate"/>
+      </w:r>
+      <w:r>
+        <w:rPr>
+          <w:noProof/>
+        </w:rPr>
+        <w:t>3</w:t>
+      </w:r>
+      <w:r>
+        <w:rPr>
+          <w:noProof/>
+        </w:rPr>
+        <w:fldChar w:fldCharType="end"/>
+      </w:r>
       <w:r>
         <w:t>: Table Data</w:t>
       </w:r>
-      <w:bookmarkEnd w:id="0"/>
     </w:p>
     <w:sectPr>
       <w:pgSz w:w="12240" w:h="15840"/>

</xml_diff>